<commit_message>
commit on 20181105.0040: big update GetData -> LoadData Class
</commit_message>
<xml_diff>
--- a/docs/DQ Project Description.docx
+++ b/docs/DQ Project Description.docx
@@ -1004,7 +1004,6 @@
                 <w:szCs w:val="20"/>
               </w:rPr>
             </w:pPr>
-            <w:proofErr w:type="spellStart"/>
             <w:r>
               <w:rPr>
                 <w:rFonts w:cstheme="minorHAnsi" w:hint="eastAsia"/>
@@ -1032,7 +1031,6 @@
               </w:rPr>
               <w:t>s</w:t>
             </w:r>
-            <w:proofErr w:type="spellEnd"/>
           </w:p>
         </w:tc>
         <w:tc>
@@ -1269,7 +1267,7 @@
           <w:p>
             <w:pPr>
               <w:rPr>
-                <w:rFonts w:cstheme="minorHAnsi" w:hint="eastAsia"/>
+                <w:rFonts w:cstheme="minorHAnsi"/>
                 <w:sz w:val="18"/>
                 <w:szCs w:val="20"/>
               </w:rPr>
@@ -1330,7 +1328,7 @@
           <w:p>
             <w:pPr>
               <w:rPr>
-                <w:rFonts w:cstheme="minorHAnsi" w:hint="eastAsia"/>
+                <w:rFonts w:cstheme="minorHAnsi"/>
                 <w:sz w:val="18"/>
                 <w:szCs w:val="20"/>
               </w:rPr>
@@ -1441,24 +1439,24 @@
           <w:p>
             <w:pPr>
               <w:rPr>
+                <w:rFonts w:cstheme="minorHAnsi"/>
+                <w:sz w:val="18"/>
+                <w:szCs w:val="20"/>
+              </w:rPr>
+            </w:pPr>
+            <w:r>
+              <w:rPr>
                 <w:rFonts w:cstheme="minorHAnsi" w:hint="eastAsia"/>
                 <w:sz w:val="18"/>
                 <w:szCs w:val="20"/>
               </w:rPr>
-            </w:pPr>
-            <w:r>
-              <w:rPr>
-                <w:rFonts w:cstheme="minorHAnsi" w:hint="eastAsia"/>
-                <w:sz w:val="18"/>
-                <w:szCs w:val="20"/>
-              </w:rPr>
               <w:t>HelpGUI.py</w:t>
             </w:r>
           </w:p>
           <w:p>
             <w:pPr>
               <w:rPr>
-                <w:rFonts w:cstheme="minorHAnsi" w:hint="eastAsia"/>
+                <w:rFonts w:cstheme="minorHAnsi"/>
                 <w:sz w:val="18"/>
                 <w:szCs w:val="20"/>
               </w:rPr>
@@ -2314,16 +2312,8 @@
         <w:rPr>
           <w:rFonts w:cstheme="minorHAnsi"/>
         </w:rPr>
-        <w:t xml:space="preserve">Reinstalled Anaconda to have Python3.6 </w:t>
-      </w:r>
-      <w:proofErr w:type="spellStart"/>
-      <w:r>
-        <w:rPr>
-          <w:rFonts w:cstheme="minorHAnsi"/>
-        </w:rPr>
-        <w:t>Env</w:t>
-      </w:r>
-      <w:proofErr w:type="spellEnd"/>
+        <w:t>Reinstalled Anaconda to have Python3.6 Env</w:t>
+      </w:r>
     </w:p>
     <w:p>
       <w:pPr>
@@ -2341,21 +2331,7 @@
         <w:rPr>
           <w:rFonts w:cstheme="minorHAnsi"/>
         </w:rPr>
-        <w:t xml:space="preserve">Researched and </w:t>
-      </w:r>
-      <w:proofErr w:type="spellStart"/>
-      <w:r>
-        <w:rPr>
-          <w:rFonts w:cstheme="minorHAnsi"/>
-        </w:rPr>
-        <w:t>configed</w:t>
-      </w:r>
-      <w:proofErr w:type="spellEnd"/>
-      <w:r>
-        <w:rPr>
-          <w:rFonts w:cstheme="minorHAnsi"/>
-        </w:rPr>
-        <w:t xml:space="preserve"> settings and data</w:t>
+        <w:t>Researched and configed settings and data</w:t>
       </w:r>
     </w:p>
     <w:p>
@@ -2477,21 +2453,7 @@
         <w:rPr>
           <w:rFonts w:cstheme="minorHAnsi" w:hint="eastAsia"/>
         </w:rPr>
-        <w:t xml:space="preserve">Installed Python separately and </w:t>
-      </w:r>
-      <w:proofErr w:type="spellStart"/>
-      <w:r>
-        <w:rPr>
-          <w:rFonts w:cstheme="minorHAnsi" w:hint="eastAsia"/>
-        </w:rPr>
-        <w:t>Spyder</w:t>
-      </w:r>
-      <w:proofErr w:type="spellEnd"/>
-      <w:r>
-        <w:rPr>
-          <w:rFonts w:cstheme="minorHAnsi" w:hint="eastAsia"/>
-        </w:rPr>
-        <w:t>, and installed the packages needed</w:t>
+        <w:t>Installed Python separately and Spyder, and installed the packages needed</w:t>
       </w:r>
     </w:p>
     <w:p>
@@ -2510,16 +2472,8 @@
         <w:rPr>
           <w:rFonts w:cstheme="minorHAnsi" w:hint="eastAsia"/>
         </w:rPr>
-        <w:t xml:space="preserve">Updated the code of </w:t>
-      </w:r>
-      <w:proofErr w:type="spellStart"/>
-      <w:r>
-        <w:rPr>
-          <w:rFonts w:cstheme="minorHAnsi" w:hint="eastAsia"/>
-        </w:rPr>
-        <w:t>GetPxData</w:t>
-      </w:r>
-      <w:proofErr w:type="spellEnd"/>
+        <w:t>Updated the code of GetPxData</w:t>
+      </w:r>
     </w:p>
     <w:p>
       <w:pPr>
@@ -2530,7 +2484,7 @@
         </w:numPr>
         <w:ind w:firstLineChars="0"/>
         <w:rPr>
-          <w:rFonts w:cstheme="minorHAnsi" w:hint="eastAsia"/>
+          <w:rFonts w:cstheme="minorHAnsi"/>
           <w:b/>
         </w:rPr>
       </w:pPr>
@@ -2565,7 +2519,7 @@
         </w:numPr>
         <w:ind w:firstLineChars="0"/>
         <w:rPr>
-          <w:rFonts w:cstheme="minorHAnsi" w:hint="eastAsia"/>
+          <w:rFonts w:cstheme="minorHAnsi"/>
         </w:rPr>
       </w:pPr>
       <w:r>
@@ -2596,8 +2550,100 @@
     </w:p>
     <w:p>
       <w:pPr>
+        <w:pStyle w:val="a3"/>
+        <w:numPr>
+          <w:ilvl w:val="0"/>
+          <w:numId w:val="12"/>
+        </w:numPr>
+        <w:ind w:firstLineChars="0"/>
         <w:rPr>
           <w:rFonts w:cstheme="minorHAnsi" w:hint="eastAsia"/>
+          <w:b/>
+        </w:rPr>
+      </w:pPr>
+      <w:r>
+        <w:rPr>
+          <w:rFonts w:cstheme="minorHAnsi" w:hint="eastAsia"/>
+          <w:b/>
+        </w:rPr>
+        <w:t xml:space="preserve">20180901 </w:t>
+      </w:r>
+      <w:r>
+        <w:rPr>
+          <w:rFonts w:cstheme="minorHAnsi"/>
+          <w:b/>
+        </w:rPr>
+        <w:t>–</w:t>
+      </w:r>
+      <w:r>
+        <w:rPr>
+          <w:rFonts w:cstheme="minorHAnsi" w:hint="eastAsia"/>
+          <w:b/>
+        </w:rPr>
+        <w:t xml:space="preserve"> 20181030</w:t>
+      </w:r>
+    </w:p>
+    <w:p>
+      <w:pPr>
+        <w:pStyle w:val="a3"/>
+        <w:numPr>
+          <w:ilvl w:val="0"/>
+          <w:numId w:val="16"/>
+        </w:numPr>
+        <w:ind w:firstLineChars="0"/>
+        <w:rPr>
+          <w:rFonts w:cstheme="minorHAnsi" w:hint="eastAsia"/>
+        </w:rPr>
+      </w:pPr>
+      <w:r>
+        <w:rPr>
+          <w:rFonts w:cstheme="minorHAnsi" w:hint="eastAsia"/>
+        </w:rPr>
+        <w:t>Added the part to load crypto daily data (10 pairs)</w:t>
+      </w:r>
+    </w:p>
+    <w:p>
+      <w:pPr>
+        <w:pStyle w:val="a3"/>
+        <w:numPr>
+          <w:ilvl w:val="0"/>
+          <w:numId w:val="16"/>
+        </w:numPr>
+        <w:ind w:firstLineChars="0"/>
+        <w:rPr>
+          <w:rFonts w:cstheme="minorHAnsi" w:hint="eastAsia"/>
+        </w:rPr>
+      </w:pPr>
+      <w:r>
+        <w:rPr>
+          <w:rFonts w:cstheme="minorHAnsi" w:hint="eastAsia"/>
+        </w:rPr>
+        <w:t>Built another GUI based on beta distribution</w:t>
+      </w:r>
+    </w:p>
+    <w:p>
+      <w:pPr>
+        <w:pStyle w:val="a3"/>
+        <w:numPr>
+          <w:ilvl w:val="0"/>
+          <w:numId w:val="16"/>
+        </w:numPr>
+        <w:ind w:firstLineChars="0"/>
+        <w:rPr>
+          <w:rFonts w:cstheme="minorHAnsi"/>
+        </w:rPr>
+      </w:pPr>
+      <w:r>
+        <w:rPr>
+          <w:rFonts w:cstheme="minorHAnsi" w:hint="eastAsia"/>
+        </w:rPr>
+        <w:t>Other small modifications</w:t>
+      </w:r>
+    </w:p>
+    <w:p>
+      <w:pPr>
+        <w:rPr>
+          <w:rFonts w:cstheme="minorHAnsi"/>
           <w:b/>
           <w:color w:val="4F81BD" w:themeColor="accent1"/>
           <w:sz w:val="28"/>
@@ -2632,7 +2678,7 @@
         </w:numPr>
         <w:ind w:firstLineChars="0"/>
         <w:rPr>
-          <w:rFonts w:cstheme="minorHAnsi" w:hint="eastAsia"/>
+          <w:rFonts w:cstheme="minorHAnsi"/>
           <w:b/>
         </w:rPr>
       </w:pPr>
@@ -2653,7 +2699,7 @@
         </w:numPr>
         <w:ind w:firstLineChars="0"/>
         <w:rPr>
-          <w:rFonts w:cstheme="minorHAnsi" w:hint="eastAsia"/>
+          <w:rFonts w:cstheme="minorHAnsi"/>
           <w:b/>
         </w:rPr>
       </w:pPr>
@@ -2688,62 +2734,37 @@
         </w:numPr>
         <w:ind w:firstLineChars="0"/>
         <w:rPr>
+          <w:rFonts w:cstheme="minorHAnsi"/>
+          <w:b/>
+        </w:rPr>
+      </w:pPr>
+      <w:r>
+        <w:rPr>
+          <w:rFonts w:cstheme="minorHAnsi"/>
+          <w:b/>
+        </w:rPr>
+        <w:t>P</w:t>
+      </w:r>
+      <w:r>
+        <w:rPr>
           <w:rFonts w:cstheme="minorHAnsi" w:hint="eastAsia"/>
           <w:b/>
         </w:rPr>
-      </w:pPr>
-      <w:proofErr w:type="spellStart"/>
-      <w:r>
-        <w:rPr>
-          <w:rFonts w:cstheme="minorHAnsi"/>
-          <w:b/>
-        </w:rPr>
-        <w:t>P</w:t>
+        <w:t>rob vs</w:t>
       </w:r>
       <w:r>
         <w:rPr>
           <w:rFonts w:cstheme="minorHAnsi" w:hint="eastAsia"/>
           <w:b/>
         </w:rPr>
-        <w:t>rob</w:t>
-      </w:r>
-      <w:proofErr w:type="spellEnd"/>
+        <w:t>.</w:t>
+      </w:r>
       <w:r>
         <w:rPr>
           <w:rFonts w:cstheme="minorHAnsi" w:hint="eastAsia"/>
           <w:b/>
         </w:rPr>
-        <w:t xml:space="preserve"> vs</w:t>
-      </w:r>
-      <w:r>
-        <w:rPr>
-          <w:rFonts w:cstheme="minorHAnsi" w:hint="eastAsia"/>
-          <w:b/>
-        </w:rPr>
-        <w:t>.</w:t>
-      </w:r>
-      <w:r>
-        <w:rPr>
-          <w:rFonts w:cstheme="minorHAnsi" w:hint="eastAsia"/>
-          <w:b/>
-        </w:rPr>
-        <w:t xml:space="preserve"> Return instead of price, using the closing </w:t>
-      </w:r>
-      <w:proofErr w:type="spellStart"/>
-      <w:r>
-        <w:rPr>
-          <w:rFonts w:cstheme="minorHAnsi" w:hint="eastAsia"/>
-          <w:b/>
-        </w:rPr>
-        <w:t>px</w:t>
-      </w:r>
-      <w:proofErr w:type="spellEnd"/>
-      <w:r>
-        <w:rPr>
-          <w:rFonts w:cstheme="minorHAnsi" w:hint="eastAsia"/>
-          <w:b/>
-        </w:rPr>
-        <w:t xml:space="preserve"> of the day as the benchmark price</w:t>
+        <w:t xml:space="preserve"> Return instead of price, using the closing px of the day as the benchmark price</w:t>
       </w:r>
     </w:p>
     <w:p>
@@ -2753,8 +2774,784 @@
           <w:b/>
         </w:rPr>
       </w:pPr>
-      <w:bookmarkStart w:id="0" w:name="_GoBack"/>
-      <w:bookmarkEnd w:id="0"/>
+    </w:p>
+    <w:p>
+      <w:pPr>
+        <w:rPr>
+          <w:rFonts w:cstheme="minorHAnsi"/>
+          <w:b/>
+          <w:color w:val="4F81BD" w:themeColor="accent1"/>
+          <w:sz w:val="28"/>
+        </w:rPr>
+      </w:pPr>
+      <w:r>
+        <w:rPr>
+          <w:rFonts w:cstheme="minorHAnsi" w:hint="eastAsia"/>
+          <w:b/>
+          <w:color w:val="4F81BD" w:themeColor="accent1"/>
+          <w:sz w:val="28"/>
+        </w:rPr>
+        <w:t>Others</w:t>
+      </w:r>
+    </w:p>
+    <w:p>
+      <w:pPr>
+        <w:pStyle w:val="a3"/>
+        <w:numPr>
+          <w:ilvl w:val="0"/>
+          <w:numId w:val="17"/>
+        </w:numPr>
+        <w:ind w:firstLineChars="0"/>
+        <w:rPr>
+          <w:rFonts w:cstheme="minorHAnsi" w:hint="eastAsia"/>
+          <w:b/>
+        </w:rPr>
+      </w:pPr>
+      <w:r>
+        <w:rPr>
+          <w:rFonts w:cstheme="minorHAnsi" w:hint="eastAsia"/>
+          <w:b/>
+        </w:rPr>
+        <w:lastRenderedPageBreak/>
+        <w:t>正式运营固定成本</w:t>
+      </w:r>
+    </w:p>
+    <w:tbl>
+      <w:tblPr>
+        <w:tblStyle w:val="a4"/>
+        <w:tblW w:w="0" w:type="auto"/>
+        <w:tblInd w:w="360" w:type="dxa"/>
+        <w:tblLook w:val="04A0" w:firstRow="1" w:lastRow="0" w:firstColumn="1" w:lastColumn="0" w:noHBand="0" w:noVBand="1"/>
+      </w:tblPr>
+      <w:tblGrid>
+        <w:gridCol w:w="2152"/>
+        <w:gridCol w:w="2136"/>
+        <w:gridCol w:w="2084"/>
+        <w:gridCol w:w="2124"/>
+      </w:tblGrid>
+      <w:tr>
+        <w:tc>
+          <w:tcPr>
+            <w:tcW w:w="2214" w:type="dxa"/>
+          </w:tcPr>
+          <w:p>
+            <w:pPr>
+              <w:pStyle w:val="a3"/>
+              <w:ind w:firstLineChars="0" w:firstLine="0"/>
+              <w:rPr>
+                <w:rFonts w:cstheme="minorHAnsi"/>
+                <w:b/>
+              </w:rPr>
+            </w:pPr>
+            <w:r>
+              <w:rPr>
+                <w:rFonts w:cstheme="minorHAnsi" w:hint="eastAsia"/>
+                <w:b/>
+              </w:rPr>
+              <w:t>Product</w:t>
+            </w:r>
+          </w:p>
+        </w:tc>
+        <w:tc>
+          <w:tcPr>
+            <w:tcW w:w="2214" w:type="dxa"/>
+          </w:tcPr>
+          <w:p>
+            <w:pPr>
+              <w:pStyle w:val="a3"/>
+              <w:ind w:firstLineChars="0" w:firstLine="0"/>
+              <w:rPr>
+                <w:rFonts w:cstheme="minorHAnsi"/>
+                <w:b/>
+              </w:rPr>
+            </w:pPr>
+            <w:r>
+              <w:rPr>
+                <w:rFonts w:cstheme="minorHAnsi" w:hint="eastAsia"/>
+                <w:b/>
+              </w:rPr>
+              <w:t>Cost/Month</w:t>
+            </w:r>
+          </w:p>
+        </w:tc>
+        <w:tc>
+          <w:tcPr>
+            <w:tcW w:w="2214" w:type="dxa"/>
+          </w:tcPr>
+          <w:p>
+            <w:pPr>
+              <w:pStyle w:val="a3"/>
+              <w:ind w:firstLineChars="0" w:firstLine="0"/>
+              <w:rPr>
+                <w:rFonts w:cstheme="minorHAnsi"/>
+                <w:b/>
+              </w:rPr>
+            </w:pPr>
+            <w:r>
+              <w:rPr>
+                <w:rFonts w:cstheme="minorHAnsi" w:hint="eastAsia"/>
+                <w:b/>
+              </w:rPr>
+              <w:t>Other Costs</w:t>
+            </w:r>
+          </w:p>
+        </w:tc>
+        <w:tc>
+          <w:tcPr>
+            <w:tcW w:w="2214" w:type="dxa"/>
+          </w:tcPr>
+          <w:p>
+            <w:pPr>
+              <w:pStyle w:val="a3"/>
+              <w:ind w:firstLineChars="0" w:firstLine="0"/>
+              <w:rPr>
+                <w:rFonts w:cstheme="minorHAnsi"/>
+                <w:b/>
+              </w:rPr>
+            </w:pPr>
+            <w:r>
+              <w:rPr>
+                <w:rFonts w:cstheme="minorHAnsi" w:hint="eastAsia"/>
+                <w:b/>
+              </w:rPr>
+              <w:t>Comments</w:t>
+            </w:r>
+          </w:p>
+        </w:tc>
+      </w:tr>
+      <w:tr>
+        <w:tc>
+          <w:tcPr>
+            <w:tcW w:w="2214" w:type="dxa"/>
+          </w:tcPr>
+          <w:p>
+            <w:pPr>
+              <w:pStyle w:val="a3"/>
+              <w:ind w:firstLineChars="0" w:firstLine="0"/>
+              <w:rPr>
+                <w:rFonts w:cstheme="minorHAnsi"/>
+                <w:b/>
+              </w:rPr>
+            </w:pPr>
+            <w:r>
+              <w:rPr>
+                <w:rFonts w:cstheme="minorHAnsi" w:hint="eastAsia"/>
+                <w:b/>
+              </w:rPr>
+              <w:t>Gitlab</w:t>
+            </w:r>
+          </w:p>
+        </w:tc>
+        <w:tc>
+          <w:tcPr>
+            <w:tcW w:w="2214" w:type="dxa"/>
+          </w:tcPr>
+          <w:p>
+            <w:pPr>
+              <w:pStyle w:val="a3"/>
+              <w:ind w:firstLineChars="0" w:firstLine="0"/>
+              <w:rPr>
+                <w:rFonts w:cstheme="minorHAnsi"/>
+                <w:b/>
+              </w:rPr>
+            </w:pPr>
+            <w:r>
+              <w:rPr>
+                <w:rFonts w:cstheme="minorHAnsi" w:hint="eastAsia"/>
+                <w:b/>
+              </w:rPr>
+              <w:t>$7</w:t>
+            </w:r>
+          </w:p>
+        </w:tc>
+        <w:tc>
+          <w:tcPr>
+            <w:tcW w:w="2214" w:type="dxa"/>
+          </w:tcPr>
+          <w:p>
+            <w:pPr>
+              <w:pStyle w:val="a3"/>
+              <w:ind w:firstLineChars="0" w:firstLine="0"/>
+              <w:rPr>
+                <w:rFonts w:cstheme="minorHAnsi"/>
+                <w:b/>
+              </w:rPr>
+            </w:pPr>
+            <w:r>
+              <w:rPr>
+                <w:rFonts w:cstheme="minorHAnsi" w:hint="eastAsia"/>
+                <w:b/>
+              </w:rPr>
+              <w:t>0</w:t>
+            </w:r>
+          </w:p>
+        </w:tc>
+        <w:tc>
+          <w:tcPr>
+            <w:tcW w:w="2214" w:type="dxa"/>
+          </w:tcPr>
+          <w:p>
+            <w:pPr>
+              <w:pStyle w:val="a3"/>
+              <w:ind w:firstLineChars="0" w:firstLine="0"/>
+              <w:rPr>
+                <w:rFonts w:cstheme="minorHAnsi"/>
+                <w:b/>
+              </w:rPr>
+            </w:pPr>
+          </w:p>
+        </w:tc>
+      </w:tr>
+      <w:tr>
+        <w:tc>
+          <w:tcPr>
+            <w:tcW w:w="2214" w:type="dxa"/>
+          </w:tcPr>
+          <w:p>
+            <w:pPr>
+              <w:pStyle w:val="a3"/>
+              <w:ind w:firstLineChars="0" w:firstLine="0"/>
+              <w:rPr>
+                <w:rFonts w:cstheme="minorHAnsi"/>
+                <w:b/>
+              </w:rPr>
+            </w:pPr>
+            <w:r>
+              <w:rPr>
+                <w:rFonts w:cstheme="minorHAnsi" w:hint="eastAsia"/>
+                <w:b/>
+              </w:rPr>
+              <w:t>Tableau</w:t>
+            </w:r>
+          </w:p>
+        </w:tc>
+        <w:tc>
+          <w:tcPr>
+            <w:tcW w:w="2214" w:type="dxa"/>
+          </w:tcPr>
+          <w:p>
+            <w:pPr>
+              <w:pStyle w:val="a3"/>
+              <w:ind w:firstLineChars="0" w:firstLine="0"/>
+              <w:rPr>
+                <w:rFonts w:cstheme="minorHAnsi"/>
+                <w:b/>
+              </w:rPr>
+            </w:pPr>
+            <w:r>
+              <w:rPr>
+                <w:rFonts w:cstheme="minorHAnsi" w:hint="eastAsia"/>
+                <w:b/>
+              </w:rPr>
+              <w:t>$70</w:t>
+            </w:r>
+          </w:p>
+        </w:tc>
+        <w:tc>
+          <w:tcPr>
+            <w:tcW w:w="2214" w:type="dxa"/>
+          </w:tcPr>
+          <w:p>
+            <w:pPr>
+              <w:pStyle w:val="a3"/>
+              <w:ind w:firstLineChars="0" w:firstLine="0"/>
+              <w:rPr>
+                <w:rFonts w:cstheme="minorHAnsi"/>
+                <w:b/>
+              </w:rPr>
+            </w:pPr>
+            <w:r>
+              <w:rPr>
+                <w:rFonts w:cstheme="minorHAnsi" w:hint="eastAsia"/>
+                <w:b/>
+              </w:rPr>
+              <w:t>0</w:t>
+            </w:r>
+          </w:p>
+        </w:tc>
+        <w:tc>
+          <w:tcPr>
+            <w:tcW w:w="2214" w:type="dxa"/>
+          </w:tcPr>
+          <w:p>
+            <w:pPr>
+              <w:pStyle w:val="a3"/>
+              <w:ind w:firstLineChars="0" w:firstLine="0"/>
+              <w:rPr>
+                <w:rFonts w:cstheme="minorHAnsi"/>
+                <w:b/>
+              </w:rPr>
+            </w:pPr>
+            <w:r>
+              <w:rPr>
+                <w:rFonts w:cstheme="minorHAnsi" w:hint="eastAsia"/>
+                <w:b/>
+              </w:rPr>
+              <w:t>So expensive</w:t>
+            </w:r>
+          </w:p>
+        </w:tc>
+      </w:tr>
+      <w:tr>
+        <w:tc>
+          <w:tcPr>
+            <w:tcW w:w="2214" w:type="dxa"/>
+          </w:tcPr>
+          <w:p>
+            <w:pPr>
+              <w:pStyle w:val="a3"/>
+              <w:ind w:firstLineChars="0" w:firstLine="0"/>
+              <w:rPr>
+                <w:rFonts w:cstheme="minorHAnsi"/>
+                <w:b/>
+              </w:rPr>
+            </w:pPr>
+            <w:r>
+              <w:rPr>
+                <w:rFonts w:cstheme="minorHAnsi" w:hint="eastAsia"/>
+                <w:b/>
+              </w:rPr>
+              <w:t>IB</w:t>
+            </w:r>
+          </w:p>
+        </w:tc>
+        <w:tc>
+          <w:tcPr>
+            <w:tcW w:w="2214" w:type="dxa"/>
+          </w:tcPr>
+          <w:p>
+            <w:pPr>
+              <w:pStyle w:val="a3"/>
+              <w:ind w:firstLineChars="0" w:firstLine="0"/>
+              <w:rPr>
+                <w:rFonts w:cstheme="minorHAnsi"/>
+                <w:b/>
+              </w:rPr>
+            </w:pPr>
+            <w:r>
+              <w:rPr>
+                <w:rFonts w:cstheme="minorHAnsi" w:hint="eastAsia"/>
+                <w:b/>
+              </w:rPr>
+              <w:t>$10</w:t>
+            </w:r>
+          </w:p>
+        </w:tc>
+        <w:tc>
+          <w:tcPr>
+            <w:tcW w:w="2214" w:type="dxa"/>
+          </w:tcPr>
+          <w:p>
+            <w:pPr>
+              <w:pStyle w:val="a3"/>
+              <w:ind w:firstLineChars="0" w:firstLine="0"/>
+              <w:rPr>
+                <w:rFonts w:cstheme="minorHAnsi"/>
+                <w:b/>
+              </w:rPr>
+            </w:pPr>
+            <w:r>
+              <w:rPr>
+                <w:rFonts w:cstheme="minorHAnsi" w:hint="eastAsia"/>
+                <w:b/>
+              </w:rPr>
+              <w:t>0</w:t>
+            </w:r>
+          </w:p>
+        </w:tc>
+        <w:tc>
+          <w:tcPr>
+            <w:tcW w:w="2214" w:type="dxa"/>
+          </w:tcPr>
+          <w:p>
+            <w:pPr>
+              <w:pStyle w:val="a3"/>
+              <w:ind w:firstLineChars="0" w:firstLine="0"/>
+              <w:rPr>
+                <w:rFonts w:cstheme="minorHAnsi"/>
+                <w:b/>
+              </w:rPr>
+            </w:pPr>
+          </w:p>
+        </w:tc>
+      </w:tr>
+      <w:tr>
+        <w:tc>
+          <w:tcPr>
+            <w:tcW w:w="2214" w:type="dxa"/>
+          </w:tcPr>
+          <w:p>
+            <w:pPr>
+              <w:pStyle w:val="a3"/>
+              <w:ind w:firstLineChars="0" w:firstLine="0"/>
+              <w:rPr>
+                <w:rFonts w:cstheme="minorHAnsi"/>
+              </w:rPr>
+            </w:pPr>
+            <w:r>
+              <w:rPr>
+                <w:rFonts w:cstheme="minorHAnsi" w:hint="eastAsia"/>
+              </w:rPr>
+              <w:t>阿里云</w:t>
+            </w:r>
+          </w:p>
+        </w:tc>
+        <w:tc>
+          <w:tcPr>
+            <w:tcW w:w="2214" w:type="dxa"/>
+          </w:tcPr>
+          <w:p>
+            <w:pPr>
+              <w:pStyle w:val="a3"/>
+              <w:ind w:firstLineChars="0" w:firstLine="0"/>
+              <w:rPr>
+                <w:rFonts w:cstheme="minorHAnsi"/>
+              </w:rPr>
+            </w:pPr>
+            <w:r>
+              <w:rPr>
+                <w:rFonts w:cstheme="minorHAnsi" w:hint="eastAsia"/>
+              </w:rPr>
+              <w:t>$</w:t>
+            </w:r>
+            <w:r>
+              <w:rPr>
+                <w:rFonts w:cstheme="minorHAnsi" w:hint="eastAsia"/>
+              </w:rPr>
+              <w:t>83</w:t>
+            </w:r>
+          </w:p>
+        </w:tc>
+        <w:tc>
+          <w:tcPr>
+            <w:tcW w:w="2214" w:type="dxa"/>
+          </w:tcPr>
+          <w:p>
+            <w:pPr>
+              <w:pStyle w:val="a3"/>
+              <w:ind w:firstLineChars="0" w:firstLine="0"/>
+              <w:rPr>
+                <w:rFonts w:cstheme="minorHAnsi"/>
+              </w:rPr>
+            </w:pPr>
+            <w:r>
+              <w:rPr>
+                <w:rFonts w:cstheme="minorHAnsi" w:hint="eastAsia"/>
+              </w:rPr>
+              <w:t>0</w:t>
+            </w:r>
+          </w:p>
+        </w:tc>
+        <w:tc>
+          <w:tcPr>
+            <w:tcW w:w="2214" w:type="dxa"/>
+          </w:tcPr>
+          <w:p>
+            <w:pPr>
+              <w:pStyle w:val="a3"/>
+              <w:ind w:firstLineChars="0" w:firstLine="0"/>
+              <w:rPr>
+                <w:rFonts w:cstheme="minorHAnsi"/>
+              </w:rPr>
+            </w:pPr>
+            <w:r>
+              <w:rPr>
+                <w:rFonts w:cstheme="minorHAnsi" w:hint="eastAsia"/>
+              </w:rPr>
+              <w:t>So expensive</w:t>
+            </w:r>
+          </w:p>
+        </w:tc>
+      </w:tr>
+      <w:tr>
+        <w:tc>
+          <w:tcPr>
+            <w:tcW w:w="2214" w:type="dxa"/>
+          </w:tcPr>
+          <w:p>
+            <w:pPr>
+              <w:pStyle w:val="a3"/>
+              <w:ind w:firstLineChars="0" w:firstLine="0"/>
+              <w:rPr>
+                <w:rFonts w:cstheme="minorHAnsi"/>
+                <w:b/>
+              </w:rPr>
+            </w:pPr>
+            <w:r>
+              <w:rPr>
+                <w:rFonts w:cstheme="minorHAnsi" w:hint="eastAsia"/>
+                <w:b/>
+              </w:rPr>
+              <w:t>AlphaVantage</w:t>
+            </w:r>
+          </w:p>
+        </w:tc>
+        <w:tc>
+          <w:tcPr>
+            <w:tcW w:w="2214" w:type="dxa"/>
+          </w:tcPr>
+          <w:p>
+            <w:pPr>
+              <w:pStyle w:val="a3"/>
+              <w:ind w:firstLineChars="0" w:firstLine="0"/>
+              <w:rPr>
+                <w:rFonts w:cstheme="minorHAnsi"/>
+                <w:b/>
+              </w:rPr>
+            </w:pPr>
+            <w:r>
+              <w:rPr>
+                <w:rFonts w:cstheme="minorHAnsi" w:hint="eastAsia"/>
+                <w:b/>
+              </w:rPr>
+              <w:t>$50</w:t>
+            </w:r>
+          </w:p>
+        </w:tc>
+        <w:tc>
+          <w:tcPr>
+            <w:tcW w:w="2214" w:type="dxa"/>
+          </w:tcPr>
+          <w:p>
+            <w:pPr>
+              <w:pStyle w:val="a3"/>
+              <w:ind w:firstLineChars="0" w:firstLine="0"/>
+              <w:rPr>
+                <w:rFonts w:cstheme="minorHAnsi"/>
+                <w:b/>
+              </w:rPr>
+            </w:pPr>
+            <w:r>
+              <w:rPr>
+                <w:rFonts w:cstheme="minorHAnsi" w:hint="eastAsia"/>
+                <w:b/>
+              </w:rPr>
+              <w:t>0</w:t>
+            </w:r>
+          </w:p>
+        </w:tc>
+        <w:tc>
+          <w:tcPr>
+            <w:tcW w:w="2214" w:type="dxa"/>
+          </w:tcPr>
+          <w:p>
+            <w:pPr>
+              <w:pStyle w:val="a3"/>
+              <w:ind w:firstLineChars="0" w:firstLine="0"/>
+              <w:rPr>
+                <w:rFonts w:cstheme="minorHAnsi"/>
+                <w:b/>
+              </w:rPr>
+            </w:pPr>
+          </w:p>
+        </w:tc>
+      </w:tr>
+      <w:tr>
+        <w:tc>
+          <w:tcPr>
+            <w:tcW w:w="2214" w:type="dxa"/>
+          </w:tcPr>
+          <w:p>
+            <w:pPr>
+              <w:pStyle w:val="a3"/>
+              <w:ind w:firstLineChars="0" w:firstLine="0"/>
+              <w:rPr>
+                <w:rFonts w:cstheme="minorHAnsi" w:hint="eastAsia"/>
+                <w:b/>
+              </w:rPr>
+            </w:pPr>
+            <w:r>
+              <w:rPr>
+                <w:rFonts w:cstheme="minorHAnsi" w:hint="eastAsia"/>
+                <w:b/>
+              </w:rPr>
+              <w:t>Quandl</w:t>
+            </w:r>
+          </w:p>
+        </w:tc>
+        <w:tc>
+          <w:tcPr>
+            <w:tcW w:w="2214" w:type="dxa"/>
+          </w:tcPr>
+          <w:p>
+            <w:pPr>
+              <w:pStyle w:val="a3"/>
+              <w:ind w:firstLineChars="0" w:firstLine="0"/>
+              <w:rPr>
+                <w:rFonts w:cstheme="minorHAnsi" w:hint="eastAsia"/>
+                <w:b/>
+              </w:rPr>
+            </w:pPr>
+            <w:r>
+              <w:rPr>
+                <w:rFonts w:cstheme="minorHAnsi" w:hint="eastAsia"/>
+                <w:b/>
+              </w:rPr>
+              <w:t>$1300/Y</w:t>
+            </w:r>
+          </w:p>
+        </w:tc>
+        <w:tc>
+          <w:tcPr>
+            <w:tcW w:w="2214" w:type="dxa"/>
+          </w:tcPr>
+          <w:p>
+            <w:pPr>
+              <w:pStyle w:val="a3"/>
+              <w:ind w:firstLineChars="0" w:firstLine="0"/>
+              <w:rPr>
+                <w:rFonts w:cstheme="minorHAnsi" w:hint="eastAsia"/>
+                <w:b/>
+              </w:rPr>
+            </w:pPr>
+            <w:r>
+              <w:rPr>
+                <w:rFonts w:cstheme="minorHAnsi" w:hint="eastAsia"/>
+                <w:b/>
+              </w:rPr>
+              <w:t>0</w:t>
+            </w:r>
+          </w:p>
+        </w:tc>
+        <w:tc>
+          <w:tcPr>
+            <w:tcW w:w="2214" w:type="dxa"/>
+          </w:tcPr>
+          <w:p>
+            <w:pPr>
+              <w:pStyle w:val="a3"/>
+              <w:ind w:firstLineChars="0" w:firstLine="0"/>
+              <w:rPr>
+                <w:rFonts w:cstheme="minorHAnsi"/>
+                <w:b/>
+              </w:rPr>
+            </w:pPr>
+            <w:r>
+              <w:rPr>
+                <w:rFonts w:cstheme="minorHAnsi"/>
+                <w:b/>
+              </w:rPr>
+              <w:t>…</w:t>
+            </w:r>
+            <w:r>
+              <w:rPr>
+                <w:rFonts w:cstheme="minorHAnsi" w:hint="eastAsia"/>
+                <w:b/>
+              </w:rPr>
+              <w:t>.</w:t>
+            </w:r>
+            <w:bookmarkStart w:id="0" w:name="_GoBack"/>
+            <w:bookmarkEnd w:id="0"/>
+          </w:p>
+        </w:tc>
+      </w:tr>
+      <w:tr>
+        <w:tc>
+          <w:tcPr>
+            <w:tcW w:w="2214" w:type="dxa"/>
+          </w:tcPr>
+          <w:p>
+            <w:pPr>
+              <w:pStyle w:val="a3"/>
+              <w:ind w:firstLineChars="0" w:firstLine="0"/>
+              <w:rPr>
+                <w:rFonts w:cstheme="minorHAnsi"/>
+              </w:rPr>
+            </w:pPr>
+            <w:r>
+              <w:rPr>
+                <w:rFonts w:cstheme="minorHAnsi" w:hint="eastAsia"/>
+              </w:rPr>
+              <w:t>共计</w:t>
+            </w:r>
+          </w:p>
+        </w:tc>
+        <w:tc>
+          <w:tcPr>
+            <w:tcW w:w="2214" w:type="dxa"/>
+          </w:tcPr>
+          <w:p>
+            <w:pPr>
+              <w:pStyle w:val="a3"/>
+              <w:ind w:firstLineChars="0" w:firstLine="0"/>
+              <w:rPr>
+                <w:rFonts w:cstheme="minorHAnsi"/>
+              </w:rPr>
+            </w:pPr>
+            <w:r>
+              <w:rPr>
+                <w:rFonts w:cstheme="minorHAnsi" w:hint="eastAsia"/>
+              </w:rPr>
+              <w:t>220-350/M</w:t>
+            </w:r>
+          </w:p>
+        </w:tc>
+        <w:tc>
+          <w:tcPr>
+            <w:tcW w:w="2214" w:type="dxa"/>
+          </w:tcPr>
+          <w:p>
+            <w:pPr>
+              <w:pStyle w:val="a3"/>
+              <w:ind w:firstLineChars="0" w:firstLine="0"/>
+              <w:rPr>
+                <w:rFonts w:cstheme="minorHAnsi"/>
+              </w:rPr>
+            </w:pPr>
+            <w:r>
+              <w:rPr>
+                <w:rFonts w:cstheme="minorHAnsi" w:hint="eastAsia"/>
+              </w:rPr>
+              <w:t>0</w:t>
+            </w:r>
+          </w:p>
+        </w:tc>
+        <w:tc>
+          <w:tcPr>
+            <w:tcW w:w="2214" w:type="dxa"/>
+          </w:tcPr>
+          <w:p>
+            <w:pPr>
+              <w:pStyle w:val="a3"/>
+              <w:ind w:firstLineChars="0" w:firstLine="0"/>
+              <w:rPr>
+                <w:rFonts w:cstheme="minorHAnsi"/>
+              </w:rPr>
+            </w:pPr>
+            <w:r>
+              <w:rPr>
+                <w:rFonts w:cstheme="minorHAnsi" w:hint="eastAsia"/>
+              </w:rPr>
+              <w:t>TBD</w:t>
+            </w:r>
+          </w:p>
+        </w:tc>
+      </w:tr>
+    </w:tbl>
+    <w:p>
+      <w:pPr>
+        <w:pStyle w:val="a3"/>
+        <w:ind w:left="360" w:firstLineChars="0" w:firstLine="0"/>
+        <w:rPr>
+          <w:rFonts w:cstheme="minorHAnsi"/>
+          <w:b/>
+        </w:rPr>
+      </w:pPr>
+    </w:p>
+    <w:p>
+      <w:pPr>
+        <w:rPr>
+          <w:rFonts w:cstheme="minorHAnsi"/>
+          <w:b/>
+        </w:rPr>
+      </w:pPr>
+    </w:p>
+    <w:p>
+      <w:pPr>
+        <w:rPr>
+          <w:rFonts w:cstheme="minorHAnsi"/>
+        </w:rPr>
+      </w:pPr>
     </w:p>
     <w:p>
       <w:pPr>
@@ -2915,6 +3712,95 @@
     </w:lvl>
   </w:abstractNum>
   <w:abstractNum w:abstractNumId="1">
+    <w:nsid w:val="0CC809A9"/>
+    <w:multiLevelType w:val="hybridMultilevel"/>
+    <w:tmpl w:val="6DC69C70"/>
+    <w:lvl w:ilvl="0" w:tplc="CF34B62C">
+      <w:start w:val="1"/>
+      <w:numFmt w:val="decimal"/>
+      <w:lvlText w:val="%1."/>
+      <w:lvlJc w:val="left"/>
+      <w:pPr>
+        <w:ind w:left="360" w:hanging="360"/>
+      </w:pPr>
+      <w:rPr>
+        <w:rFonts w:hint="default"/>
+      </w:rPr>
+    </w:lvl>
+    <w:lvl w:ilvl="1" w:tplc="04090019">
+      <w:start w:val="1"/>
+      <w:numFmt w:val="lowerLetter"/>
+      <w:lvlText w:val="%2)"/>
+      <w:lvlJc w:val="left"/>
+      <w:pPr>
+        <w:ind w:left="840" w:hanging="420"/>
+      </w:pPr>
+    </w:lvl>
+    <w:lvl w:ilvl="2" w:tplc="0409001B" w:tentative="1">
+      <w:start w:val="1"/>
+      <w:numFmt w:val="lowerRoman"/>
+      <w:lvlText w:val="%3."/>
+      <w:lvlJc w:val="right"/>
+      <w:pPr>
+        <w:ind w:left="1260" w:hanging="420"/>
+      </w:pPr>
+    </w:lvl>
+    <w:lvl w:ilvl="3" w:tplc="0409000F" w:tentative="1">
+      <w:start w:val="1"/>
+      <w:numFmt w:val="decimal"/>
+      <w:lvlText w:val="%4."/>
+      <w:lvlJc w:val="left"/>
+      <w:pPr>
+        <w:ind w:left="1680" w:hanging="420"/>
+      </w:pPr>
+    </w:lvl>
+    <w:lvl w:ilvl="4" w:tplc="04090019" w:tentative="1">
+      <w:start w:val="1"/>
+      <w:numFmt w:val="lowerLetter"/>
+      <w:lvlText w:val="%5)"/>
+      <w:lvlJc w:val="left"/>
+      <w:pPr>
+        <w:ind w:left="2100" w:hanging="420"/>
+      </w:pPr>
+    </w:lvl>
+    <w:lvl w:ilvl="5" w:tplc="0409001B" w:tentative="1">
+      <w:start w:val="1"/>
+      <w:numFmt w:val="lowerRoman"/>
+      <w:lvlText w:val="%6."/>
+      <w:lvlJc w:val="right"/>
+      <w:pPr>
+        <w:ind w:left="2520" w:hanging="420"/>
+      </w:pPr>
+    </w:lvl>
+    <w:lvl w:ilvl="6" w:tplc="0409000F" w:tentative="1">
+      <w:start w:val="1"/>
+      <w:numFmt w:val="decimal"/>
+      <w:lvlText w:val="%7."/>
+      <w:lvlJc w:val="left"/>
+      <w:pPr>
+        <w:ind w:left="2940" w:hanging="420"/>
+      </w:pPr>
+    </w:lvl>
+    <w:lvl w:ilvl="7" w:tplc="04090019" w:tentative="1">
+      <w:start w:val="1"/>
+      <w:numFmt w:val="lowerLetter"/>
+      <w:lvlText w:val="%8)"/>
+      <w:lvlJc w:val="left"/>
+      <w:pPr>
+        <w:ind w:left="3360" w:hanging="420"/>
+      </w:pPr>
+    </w:lvl>
+    <w:lvl w:ilvl="8" w:tplc="0409001B" w:tentative="1">
+      <w:start w:val="1"/>
+      <w:numFmt w:val="lowerRoman"/>
+      <w:lvlText w:val="%9."/>
+      <w:lvlJc w:val="right"/>
+      <w:pPr>
+        <w:ind w:left="3780" w:hanging="420"/>
+      </w:pPr>
+    </w:lvl>
+  </w:abstractNum>
+  <w:abstractNum w:abstractNumId="2">
     <w:nsid w:val="127B2DD7"/>
     <w:multiLevelType w:val="hybridMultilevel"/>
     <w:tmpl w:val="B1A6C554"/>
@@ -3004,7 +3890,7 @@
       </w:pPr>
     </w:lvl>
   </w:abstractNum>
-  <w:abstractNum w:abstractNumId="2">
+  <w:abstractNum w:abstractNumId="3">
     <w:nsid w:val="1AD35954"/>
     <w:multiLevelType w:val="hybridMultilevel"/>
     <w:tmpl w:val="DC9616B2"/>
@@ -3093,7 +3979,7 @@
       </w:pPr>
     </w:lvl>
   </w:abstractNum>
-  <w:abstractNum w:abstractNumId="3">
+  <w:abstractNum w:abstractNumId="4">
     <w:nsid w:val="1CDB2628"/>
     <w:multiLevelType w:val="hybridMultilevel"/>
     <w:tmpl w:val="8F066B3A"/>
@@ -3183,7 +4069,7 @@
       </w:pPr>
     </w:lvl>
   </w:abstractNum>
-  <w:abstractNum w:abstractNumId="4">
+  <w:abstractNum w:abstractNumId="5">
     <w:nsid w:val="1F6809B2"/>
     <w:multiLevelType w:val="hybridMultilevel"/>
     <w:tmpl w:val="76C84E58"/>
@@ -3273,7 +4159,7 @@
       </w:pPr>
     </w:lvl>
   </w:abstractNum>
-  <w:abstractNum w:abstractNumId="5">
+  <w:abstractNum w:abstractNumId="6">
     <w:nsid w:val="1FD317F9"/>
     <w:multiLevelType w:val="hybridMultilevel"/>
     <w:tmpl w:val="1A64DC2C"/>
@@ -3362,7 +4248,7 @@
       </w:pPr>
     </w:lvl>
   </w:abstractNum>
-  <w:abstractNum w:abstractNumId="6">
+  <w:abstractNum w:abstractNumId="7">
     <w:nsid w:val="27AB120B"/>
     <w:multiLevelType w:val="hybridMultilevel"/>
     <w:tmpl w:val="D110D80C"/>
@@ -3451,7 +4337,7 @@
       </w:pPr>
     </w:lvl>
   </w:abstractNum>
-  <w:abstractNum w:abstractNumId="7">
+  <w:abstractNum w:abstractNumId="8">
     <w:nsid w:val="2E664AB9"/>
     <w:multiLevelType w:val="hybridMultilevel"/>
     <w:tmpl w:val="498AB284"/>
@@ -3540,7 +4426,7 @@
       </w:pPr>
     </w:lvl>
   </w:abstractNum>
-  <w:abstractNum w:abstractNumId="8">
+  <w:abstractNum w:abstractNumId="9">
     <w:nsid w:val="33516AE9"/>
     <w:multiLevelType w:val="hybridMultilevel"/>
     <w:tmpl w:val="78249800"/>
@@ -3630,7 +4516,7 @@
       </w:pPr>
     </w:lvl>
   </w:abstractNum>
-  <w:abstractNum w:abstractNumId="9">
+  <w:abstractNum w:abstractNumId="10">
     <w:nsid w:val="35775BEE"/>
     <w:multiLevelType w:val="hybridMultilevel"/>
     <w:tmpl w:val="2390C420"/>
@@ -3719,7 +4605,7 @@
       </w:pPr>
     </w:lvl>
   </w:abstractNum>
-  <w:abstractNum w:abstractNumId="10">
+  <w:abstractNum w:abstractNumId="11">
     <w:nsid w:val="38ED0966"/>
     <w:multiLevelType w:val="hybridMultilevel"/>
     <w:tmpl w:val="6DC69C70"/>
@@ -3808,7 +4694,7 @@
       </w:pPr>
     </w:lvl>
   </w:abstractNum>
-  <w:abstractNum w:abstractNumId="11">
+  <w:abstractNum w:abstractNumId="12">
     <w:nsid w:val="3C0A7AC5"/>
     <w:multiLevelType w:val="hybridMultilevel"/>
     <w:tmpl w:val="53EE27D6"/>
@@ -3897,7 +4783,7 @@
       </w:pPr>
     </w:lvl>
   </w:abstractNum>
-  <w:abstractNum w:abstractNumId="12">
+  <w:abstractNum w:abstractNumId="13">
     <w:nsid w:val="42283C03"/>
     <w:multiLevelType w:val="hybridMultilevel"/>
     <w:tmpl w:val="968E6F78"/>
@@ -3986,7 +4872,7 @@
       </w:pPr>
     </w:lvl>
   </w:abstractNum>
-  <w:abstractNum w:abstractNumId="13">
+  <w:abstractNum w:abstractNumId="14">
     <w:nsid w:val="605745EF"/>
     <w:multiLevelType w:val="hybridMultilevel"/>
     <w:tmpl w:val="1656456A"/>
@@ -4075,7 +4961,96 @@
       </w:pPr>
     </w:lvl>
   </w:abstractNum>
-  <w:abstractNum w:abstractNumId="14">
+  <w:abstractNum w:abstractNumId="15">
+    <w:nsid w:val="693150A3"/>
+    <w:multiLevelType w:val="hybridMultilevel"/>
+    <w:tmpl w:val="497453D6"/>
+    <w:lvl w:ilvl="0" w:tplc="792642F6">
+      <w:start w:val="1"/>
+      <w:numFmt w:val="decimal"/>
+      <w:lvlText w:val="%1)"/>
+      <w:lvlJc w:val="left"/>
+      <w:pPr>
+        <w:ind w:left="720" w:hanging="360"/>
+      </w:pPr>
+      <w:rPr>
+        <w:rFonts w:hint="default"/>
+      </w:rPr>
+    </w:lvl>
+    <w:lvl w:ilvl="1" w:tplc="04090019" w:tentative="1">
+      <w:start w:val="1"/>
+      <w:numFmt w:val="lowerLetter"/>
+      <w:lvlText w:val="%2)"/>
+      <w:lvlJc w:val="left"/>
+      <w:pPr>
+        <w:ind w:left="1200" w:hanging="420"/>
+      </w:pPr>
+    </w:lvl>
+    <w:lvl w:ilvl="2" w:tplc="0409001B" w:tentative="1">
+      <w:start w:val="1"/>
+      <w:numFmt w:val="lowerRoman"/>
+      <w:lvlText w:val="%3."/>
+      <w:lvlJc w:val="right"/>
+      <w:pPr>
+        <w:ind w:left="1620" w:hanging="420"/>
+      </w:pPr>
+    </w:lvl>
+    <w:lvl w:ilvl="3" w:tplc="0409000F" w:tentative="1">
+      <w:start w:val="1"/>
+      <w:numFmt w:val="decimal"/>
+      <w:lvlText w:val="%4."/>
+      <w:lvlJc w:val="left"/>
+      <w:pPr>
+        <w:ind w:left="2040" w:hanging="420"/>
+      </w:pPr>
+    </w:lvl>
+    <w:lvl w:ilvl="4" w:tplc="04090019" w:tentative="1">
+      <w:start w:val="1"/>
+      <w:numFmt w:val="lowerLetter"/>
+      <w:lvlText w:val="%5)"/>
+      <w:lvlJc w:val="left"/>
+      <w:pPr>
+        <w:ind w:left="2460" w:hanging="420"/>
+      </w:pPr>
+    </w:lvl>
+    <w:lvl w:ilvl="5" w:tplc="0409001B" w:tentative="1">
+      <w:start w:val="1"/>
+      <w:numFmt w:val="lowerRoman"/>
+      <w:lvlText w:val="%6."/>
+      <w:lvlJc w:val="right"/>
+      <w:pPr>
+        <w:ind w:left="2880" w:hanging="420"/>
+      </w:pPr>
+    </w:lvl>
+    <w:lvl w:ilvl="6" w:tplc="0409000F" w:tentative="1">
+      <w:start w:val="1"/>
+      <w:numFmt w:val="decimal"/>
+      <w:lvlText w:val="%7."/>
+      <w:lvlJc w:val="left"/>
+      <w:pPr>
+        <w:ind w:left="3300" w:hanging="420"/>
+      </w:pPr>
+    </w:lvl>
+    <w:lvl w:ilvl="7" w:tplc="04090019" w:tentative="1">
+      <w:start w:val="1"/>
+      <w:numFmt w:val="lowerLetter"/>
+      <w:lvlText w:val="%8)"/>
+      <w:lvlJc w:val="left"/>
+      <w:pPr>
+        <w:ind w:left="3720" w:hanging="420"/>
+      </w:pPr>
+    </w:lvl>
+    <w:lvl w:ilvl="8" w:tplc="0409001B" w:tentative="1">
+      <w:start w:val="1"/>
+      <w:numFmt w:val="lowerRoman"/>
+      <w:lvlText w:val="%9."/>
+      <w:lvlJc w:val="right"/>
+      <w:pPr>
+        <w:ind w:left="4140" w:hanging="420"/>
+      </w:pPr>
+    </w:lvl>
+  </w:abstractNum>
+  <w:abstractNum w:abstractNumId="16">
     <w:nsid w:val="6FC6477B"/>
     <w:multiLevelType w:val="hybridMultilevel"/>
     <w:tmpl w:val="91E6B10C"/>
@@ -4165,49 +5140,55 @@
     </w:lvl>
   </w:abstractNum>
   <w:num w:numId="1">
+    <w:abstractNumId w:val="4"/>
+  </w:num>
+  <w:num w:numId="2">
+    <w:abstractNumId w:val="2"/>
+  </w:num>
+  <w:num w:numId="3">
+    <w:abstractNumId w:val="6"/>
+  </w:num>
+  <w:num w:numId="4">
+    <w:abstractNumId w:val="10"/>
+  </w:num>
+  <w:num w:numId="5">
     <w:abstractNumId w:val="3"/>
   </w:num>
-  <w:num w:numId="2">
-    <w:abstractNumId w:val="1"/>
-  </w:num>
-  <w:num w:numId="3">
-    <w:abstractNumId w:val="5"/>
-  </w:num>
-  <w:num w:numId="4">
+  <w:num w:numId="6">
     <w:abstractNumId w:val="9"/>
-  </w:num>
-  <w:num w:numId="5">
-    <w:abstractNumId w:val="2"/>
-  </w:num>
-  <w:num w:numId="6">
-    <w:abstractNumId w:val="8"/>
   </w:num>
   <w:num w:numId="7">
     <w:abstractNumId w:val="0"/>
   </w:num>
   <w:num w:numId="8">
-    <w:abstractNumId w:val="4"/>
+    <w:abstractNumId w:val="5"/>
   </w:num>
   <w:num w:numId="9">
-    <w:abstractNumId w:val="6"/>
+    <w:abstractNumId w:val="7"/>
   </w:num>
   <w:num w:numId="10">
+    <w:abstractNumId w:val="14"/>
+  </w:num>
+  <w:num w:numId="11">
+    <w:abstractNumId w:val="12"/>
+  </w:num>
+  <w:num w:numId="12">
+    <w:abstractNumId w:val="16"/>
+  </w:num>
+  <w:num w:numId="13">
     <w:abstractNumId w:val="13"/>
   </w:num>
-  <w:num w:numId="11">
+  <w:num w:numId="14">
+    <w:abstractNumId w:val="8"/>
+  </w:num>
+  <w:num w:numId="15">
     <w:abstractNumId w:val="11"/>
   </w:num>
-  <w:num w:numId="12">
-    <w:abstractNumId w:val="14"/>
+  <w:num w:numId="16">
+    <w:abstractNumId w:val="15"/>
   </w:num>
-  <w:num w:numId="13">
-    <w:abstractNumId w:val="12"/>
-  </w:num>
-  <w:num w:numId="14">
-    <w:abstractNumId w:val="7"/>
-  </w:num>
-  <w:num w:numId="15">
-    <w:abstractNumId w:val="10"/>
+  <w:num w:numId="17">
+    <w:abstractNumId w:val="1"/>
   </w:num>
 </w:numbering>
 </file>

</xml_diff>